<commit_message>
Should be the final version to turn in on Wednesday.
</commit_message>
<xml_diff>
--- a/Project proposal.docx
+++ b/Project proposal.docx
@@ -33,146 +33,353 @@
         </w:numPr>
       </w:pPr>
       <w:r>
-        <w:t>Displayed timer which</w:t>
+        <w:t>Displayed timer which stops when the game is won</w:t>
+      </w:r>
+    </w:p>
+    <w:p>
+      <w:pPr>
+        <w:pStyle w:val="ListParagraph"/>
+        <w:numPr>
+          <w:ilvl w:val="0"/>
+          <w:numId w:val="2"/>
+        </w:numPr>
+      </w:pPr>
+      <w:r>
+        <w:t>Display of the count of how many mines remaining</w:t>
+      </w:r>
+    </w:p>
+    <w:p>
+      <w:pPr>
+        <w:pStyle w:val="ListParagraph"/>
+        <w:numPr>
+          <w:ilvl w:val="0"/>
+          <w:numId w:val="2"/>
+        </w:numPr>
+      </w:pPr>
+      <w:r>
+        <w:t>Variable-sized fields and number of mines</w:t>
+      </w:r>
+    </w:p>
+    <w:p>
+      <w:r>
+        <w:t>We’re thinking that this is how we’re going to divide out the work</w:t>
+      </w:r>
+      <w:r>
+        <w:t>:</w:t>
+      </w:r>
+    </w:p>
+    <w:p>
+      <w:r>
+        <w:tab/>
+      </w:r>
+      <w:proofErr w:type="spellStart"/>
+      <w:r>
+        <w:t>Lanya</w:t>
+      </w:r>
+      <w:proofErr w:type="spellEnd"/>
+      <w:r>
+        <w:t>:</w:t>
+      </w:r>
+      <w:r>
+        <w:t xml:space="preserve"> GUI – including buttons, timer, flag count</w:t>
+      </w:r>
+      <w:r>
+        <w:t>, dialogs (selecting grid size / number of mines; won / lost dialogs)</w:t>
+      </w:r>
+    </w:p>
+    <w:p>
+      <w:r>
+        <w:tab/>
+        <w:t>Craig:</w:t>
+      </w:r>
+      <w:r>
+        <w:t xml:space="preserve"> </w:t>
+      </w:r>
+      <w:r>
+        <w:t xml:space="preserve">Algorithm to </w:t>
+      </w:r>
+      <w:r>
+        <w:t>determine what to expose when blank is clicked</w:t>
+      </w:r>
+      <w:r>
+        <w:t>; check for win conditions</w:t>
+      </w:r>
+    </w:p>
+    <w:p>
+      <w:r>
+        <w:tab/>
+        <w:t>Connie:</w:t>
+      </w:r>
+      <w:r>
+        <w:t xml:space="preserve"> </w:t>
+      </w:r>
+      <w:r>
+        <w:t>Algorithms to generate minefield</w:t>
+      </w:r>
+    </w:p>
+    <w:p>
+      <w:r>
+        <w:t>This is our approximate projected schedule:</w:t>
+      </w:r>
+    </w:p>
+    <w:p>
+      <w:pPr>
+        <w:pStyle w:val="ListParagraph"/>
+        <w:numPr>
+          <w:ilvl w:val="0"/>
+          <w:numId w:val="2"/>
+        </w:numPr>
+      </w:pPr>
+      <w:r>
+        <w:t>By Wednesday morning:</w:t>
+      </w:r>
+    </w:p>
+    <w:p>
+      <w:pPr>
+        <w:pStyle w:val="ListParagraph"/>
+        <w:numPr>
+          <w:ilvl w:val="1"/>
+          <w:numId w:val="2"/>
+        </w:numPr>
+      </w:pPr>
+      <w:r>
+        <w:t>Project proposal</w:t>
+      </w:r>
+    </w:p>
+    <w:p>
+      <w:pPr>
+        <w:pStyle w:val="ListParagraph"/>
+        <w:numPr>
+          <w:ilvl w:val="1"/>
+          <w:numId w:val="2"/>
+        </w:numPr>
+      </w:pPr>
+      <w:r>
+        <w:t>1-slide presentation to class</w:t>
+      </w:r>
+    </w:p>
+    <w:p>
+      <w:pPr>
+        <w:pStyle w:val="ListParagraph"/>
+        <w:numPr>
+          <w:ilvl w:val="0"/>
+          <w:numId w:val="2"/>
+        </w:numPr>
+      </w:pPr>
+      <w:r>
+        <w:t>By Thursday morning:</w:t>
+      </w:r>
+    </w:p>
+    <w:p>
+      <w:pPr>
+        <w:pStyle w:val="ListParagraph"/>
+        <w:numPr>
+          <w:ilvl w:val="1"/>
+          <w:numId w:val="2"/>
+        </w:numPr>
+      </w:pPr>
+      <w:proofErr w:type="spellStart"/>
+      <w:r>
+        <w:t>Lanya</w:t>
+      </w:r>
+      <w:proofErr w:type="spellEnd"/>
+      <w:r>
+        <w:t>: Static set-up. Everything is visible even if not working.</w:t>
+      </w:r>
+    </w:p>
+    <w:p>
+      <w:pPr>
+        <w:pStyle w:val="ListParagraph"/>
+        <w:numPr>
+          <w:ilvl w:val="1"/>
+          <w:numId w:val="2"/>
+        </w:numPr>
+      </w:pPr>
+      <w:r>
+        <w:t>Craig: win conditions algorithm</w:t>
+      </w:r>
+    </w:p>
+    <w:p>
+      <w:pPr>
+        <w:pStyle w:val="ListParagraph"/>
+        <w:numPr>
+          <w:ilvl w:val="1"/>
+          <w:numId w:val="2"/>
+        </w:numPr>
+      </w:pPr>
+      <w:r>
+        <w:t>Connie: Mines placed</w:t>
+      </w:r>
+    </w:p>
+    <w:p>
+      <w:pPr>
+        <w:pStyle w:val="ListParagraph"/>
+        <w:numPr>
+          <w:ilvl w:val="0"/>
+          <w:numId w:val="2"/>
+        </w:numPr>
+      </w:pPr>
+      <w:r>
+        <w:t>By Friday morning:</w:t>
+      </w:r>
+    </w:p>
+    <w:p>
+      <w:pPr>
+        <w:pStyle w:val="ListParagraph"/>
+        <w:numPr>
+          <w:ilvl w:val="1"/>
+          <w:numId w:val="2"/>
+        </w:numPr>
+      </w:pPr>
+      <w:proofErr w:type="spellStart"/>
+      <w:r>
+        <w:t>Lanya</w:t>
+      </w:r>
+      <w:proofErr w:type="spellEnd"/>
+      <w:r>
+        <w:t>: Button clicks working</w:t>
+      </w:r>
+    </w:p>
+    <w:p>
+      <w:pPr>
+        <w:pStyle w:val="ListParagraph"/>
+        <w:numPr>
+          <w:ilvl w:val="1"/>
+          <w:numId w:val="2"/>
+        </w:numPr>
+      </w:pPr>
+      <w:r>
+        <w:t>Craig: blank-clicked algorithm</w:t>
+      </w:r>
+    </w:p>
+    <w:p>
+      <w:pPr>
+        <w:pStyle w:val="ListParagraph"/>
+        <w:numPr>
+          <w:ilvl w:val="1"/>
+          <w:numId w:val="2"/>
+        </w:numPr>
+      </w:pPr>
+      <w:r>
+        <w:t>Connie: Numbers calculated</w:t>
+      </w:r>
+    </w:p>
+    <w:p>
+      <w:pPr>
+        <w:pStyle w:val="ListParagraph"/>
+        <w:numPr>
+          <w:ilvl w:val="0"/>
+          <w:numId w:val="2"/>
+        </w:numPr>
+      </w:pPr>
+      <w:r>
+        <w:t>By Saturday morning:</w:t>
+      </w:r>
+    </w:p>
+    <w:p>
+      <w:pPr>
+        <w:pStyle w:val="ListParagraph"/>
+        <w:numPr>
+          <w:ilvl w:val="1"/>
+          <w:numId w:val="2"/>
+        </w:numPr>
+      </w:pPr>
+      <w:proofErr w:type="spellStart"/>
+      <w:r>
+        <w:t>Lanya</w:t>
+      </w:r>
+      <w:proofErr w:type="spellEnd"/>
+      <w:r>
+        <w:t>: Everything else – timer works, flag count display works, dialog</w:t>
+      </w:r>
+    </w:p>
+    <w:p>
+      <w:pPr>
+        <w:pStyle w:val="ListParagraph"/>
+        <w:numPr>
+          <w:ilvl w:val="1"/>
+          <w:numId w:val="2"/>
+        </w:numPr>
+      </w:pPr>
+      <w:r>
+        <w:t xml:space="preserve">Craig: help </w:t>
+      </w:r>
+      <w:proofErr w:type="spellStart"/>
+      <w:r>
+        <w:t>Lanya</w:t>
+      </w:r>
+      <w:proofErr w:type="spellEnd"/>
+      <w:r>
+        <w:t xml:space="preserve"> if </w:t>
+      </w:r>
+      <w:proofErr w:type="spellStart"/>
+      <w:proofErr w:type="gramStart"/>
+      <w:r>
+        <w:t>nec</w:t>
+      </w:r>
+      <w:proofErr w:type="spellEnd"/>
+      <w:proofErr w:type="gramEnd"/>
+      <w:r>
+        <w:t>.</w:t>
+      </w:r>
+    </w:p>
+    <w:p>
+      <w:pPr>
+        <w:pStyle w:val="ListParagraph"/>
+        <w:numPr>
+          <w:ilvl w:val="1"/>
+          <w:numId w:val="2"/>
+        </w:numPr>
+      </w:pPr>
+      <w:r>
+        <w:t xml:space="preserve">Connie: help </w:t>
+      </w:r>
+      <w:proofErr w:type="spellStart"/>
+      <w:r>
+        <w:t>Lanya</w:t>
+      </w:r>
+      <w:proofErr w:type="spellEnd"/>
+      <w:r>
+        <w:t xml:space="preserve"> if </w:t>
+      </w:r>
+      <w:proofErr w:type="spellStart"/>
+      <w:proofErr w:type="gramStart"/>
+      <w:r>
+        <w:t>nec</w:t>
+      </w:r>
+      <w:proofErr w:type="spellEnd"/>
+      <w:proofErr w:type="gramEnd"/>
+      <w:r>
+        <w:t>.</w:t>
+      </w:r>
+    </w:p>
+    <w:p>
+      <w:pPr>
+        <w:pStyle w:val="ListParagraph"/>
+        <w:numPr>
+          <w:ilvl w:val="0"/>
+          <w:numId w:val="2"/>
+        </w:numPr>
+      </w:pPr>
+      <w:r>
+        <w:t>By Monday morning:</w:t>
+      </w:r>
+    </w:p>
+    <w:p>
+      <w:pPr>
+        <w:pStyle w:val="ListParagraph"/>
+        <w:numPr>
+          <w:ilvl w:val="1"/>
+          <w:numId w:val="2"/>
+        </w:numPr>
+      </w:pPr>
+      <w:r>
+        <w:t>Ready to present, any unf</w:t>
       </w:r>
       <w:bookmarkStart w:id="0" w:name="_GoBack"/>
       <w:bookmarkEnd w:id="0"/>
       <w:r>
-        <w:t xml:space="preserve"> stops when the game is won</w:t>
-      </w:r>
-    </w:p>
-    <w:p>
-      <w:pPr>
-        <w:pStyle w:val="ListParagraph"/>
-        <w:numPr>
-          <w:ilvl w:val="0"/>
-          <w:numId w:val="2"/>
-        </w:numPr>
-      </w:pPr>
-      <w:r>
-        <w:t>Display of the count of how many mines remaining</w:t>
-      </w:r>
-    </w:p>
-    <w:p>
-      <w:pPr>
-        <w:pStyle w:val="ListParagraph"/>
-        <w:numPr>
-          <w:ilvl w:val="0"/>
-          <w:numId w:val="2"/>
-        </w:numPr>
-      </w:pPr>
-      <w:r>
-        <w:t>Variable-sized fields and number of mines</w:t>
-      </w:r>
-    </w:p>
-    <w:p>
-      <w:r>
-        <w:t>We’re thinking that this is how we’re going to divide out the work</w:t>
-      </w:r>
-      <w:r>
-        <w:t>:</w:t>
-      </w:r>
-    </w:p>
-    <w:p>
-      <w:r>
-        <w:tab/>
-      </w:r>
-      <w:proofErr w:type="spellStart"/>
-      <w:r>
-        <w:t>Lanya</w:t>
-      </w:r>
-      <w:proofErr w:type="spellEnd"/>
-      <w:r>
-        <w:t>:</w:t>
-      </w:r>
-    </w:p>
-    <w:p>
-      <w:r>
-        <w:tab/>
-        <w:t>Craig:</w:t>
-      </w:r>
-    </w:p>
-    <w:p>
-      <w:r>
-        <w:tab/>
-        <w:t>Connie:</w:t>
-      </w:r>
-    </w:p>
-    <w:p>
-      <w:r>
-        <w:t>This is our approximate projected schedule:</w:t>
-      </w:r>
-    </w:p>
-    <w:p>
-      <w:pPr>
-        <w:pStyle w:val="ListParagraph"/>
-        <w:numPr>
-          <w:ilvl w:val="0"/>
-          <w:numId w:val="2"/>
-        </w:numPr>
-      </w:pPr>
-      <w:r>
-        <w:t>By Wednesday morning:</w:t>
-      </w:r>
-    </w:p>
-    <w:p>
-      <w:pPr>
-        <w:pStyle w:val="ListParagraph"/>
-        <w:numPr>
-          <w:ilvl w:val="1"/>
-          <w:numId w:val="2"/>
-        </w:numPr>
-      </w:pPr>
-      <w:r>
-        <w:t>Project proposal</w:t>
-      </w:r>
-    </w:p>
-    <w:p>
-      <w:pPr>
-        <w:pStyle w:val="ListParagraph"/>
-        <w:numPr>
-          <w:ilvl w:val="1"/>
-          <w:numId w:val="2"/>
-        </w:numPr>
-      </w:pPr>
-      <w:r>
-        <w:t>1-slide presentation to class</w:t>
-      </w:r>
-    </w:p>
-    <w:p>
-      <w:pPr>
-        <w:pStyle w:val="ListParagraph"/>
-        <w:numPr>
-          <w:ilvl w:val="0"/>
-          <w:numId w:val="2"/>
-        </w:numPr>
-      </w:pPr>
-      <w:r>
-        <w:t>By Thursday morning:</w:t>
-      </w:r>
-    </w:p>
-    <w:p>
-      <w:pPr>
-        <w:pStyle w:val="ListParagraph"/>
-        <w:numPr>
-          <w:ilvl w:val="0"/>
-          <w:numId w:val="2"/>
-        </w:numPr>
-      </w:pPr>
-      <w:r>
-        <w:t>By Friday morning:</w:t>
-      </w:r>
-    </w:p>
-    <w:p>
-      <w:pPr>
-        <w:pStyle w:val="ListParagraph"/>
-        <w:numPr>
-          <w:ilvl w:val="0"/>
-          <w:numId w:val="2"/>
-        </w:numPr>
-      </w:pPr>
-      <w:r>
-        <w:t>By Monday morning:</w:t>
+        <w:t>oreseen bugs/issues dealt with</w:t>
       </w:r>
     </w:p>
     <w:sectPr>

</xml_diff>

<commit_message>
Program design and proposal documents per team meeting Tuesday night
</commit_message>
<xml_diff>
--- a/Project proposal.docx
+++ b/Project proposal.docx
@@ -3,383 +3,1138 @@
 <w:document xmlns:wpc="http://schemas.microsoft.com/office/word/2010/wordprocessingCanvas" xmlns:mc="http://schemas.openxmlformats.org/markup-compatibility/2006" xmlns:o="urn:schemas-microsoft-com:office:office" xmlns:r="http://schemas.openxmlformats.org/officeDocument/2006/relationships" xmlns:m="http://schemas.openxmlformats.org/officeDocument/2006/math" xmlns:v="urn:schemas-microsoft-com:vml" xmlns:wp14="http://schemas.microsoft.com/office/word/2010/wordprocessingDrawing" xmlns:wp="http://schemas.openxmlformats.org/drawingml/2006/wordprocessingDrawing" xmlns:w10="urn:schemas-microsoft-com:office:word" xmlns:w="http://schemas.openxmlformats.org/wordprocessingml/2006/main" xmlns:w14="http://schemas.microsoft.com/office/word/2010/wordml" xmlns:wpg="http://schemas.microsoft.com/office/word/2010/wordprocessingGroup" xmlns:wpi="http://schemas.microsoft.com/office/word/2010/wordprocessingInk" xmlns:wne="http://schemas.microsoft.com/office/word/2006/wordml" xmlns:wps="http://schemas.microsoft.com/office/word/2010/wordprocessingShape" mc:Ignorable="w14 wp14">
   <w:body>
     <w:p>
-      <w:r>
-        <w:t>Our group proposes to program a Minesweeper game.</w:t>
-      </w:r>
-    </w:p>
-    <w:p>
-      <w:r>
-        <w:t>These are the features that we had in mind:</w:t>
-      </w:r>
-    </w:p>
-    <w:p>
-      <w:pPr>
-        <w:pStyle w:val="ListParagraph"/>
-        <w:numPr>
-          <w:ilvl w:val="0"/>
-          <w:numId w:val="2"/>
-        </w:numPr>
-      </w:pPr>
-      <w:r>
-        <w:t>Fully functional game with basic GUI</w:t>
-      </w:r>
-    </w:p>
-    <w:p>
-      <w:pPr>
-        <w:pStyle w:val="ListParagraph"/>
-        <w:numPr>
-          <w:ilvl w:val="0"/>
-          <w:numId w:val="2"/>
-        </w:numPr>
-      </w:pPr>
-      <w:r>
-        <w:t>Displayed timer which stops when the game is won</w:t>
-      </w:r>
-    </w:p>
-    <w:p>
-      <w:pPr>
-        <w:pStyle w:val="ListParagraph"/>
-        <w:numPr>
-          <w:ilvl w:val="0"/>
-          <w:numId w:val="2"/>
-        </w:numPr>
-      </w:pPr>
-      <w:r>
+      <w:pPr>
+        <w:spacing w:after="0" w:line="240" w:lineRule="auto"/>
+        <w:jc w:val="center"/>
+        <w:rPr>
+          <w:rFonts w:ascii="Times New Roman" w:eastAsia="Times New Roman" w:hAnsi="Times New Roman" w:cs="Times New Roman"/>
+          <w:sz w:val="24"/>
+          <w:szCs w:val="24"/>
+        </w:rPr>
+      </w:pPr>
+      <w:r>
+        <w:rPr>
+          <w:rFonts w:ascii="Arial" w:eastAsia="Times New Roman" w:hAnsi="Arial" w:cs="Arial"/>
+          <w:b/>
+          <w:bCs/>
+          <w:color w:val="000000"/>
+          <w:sz w:val="23"/>
+          <w:szCs w:val="23"/>
+        </w:rPr>
+        <w:t>Team Awesome</w:t>
+      </w:r>
+    </w:p>
+    <w:p>
+      <w:pPr>
+        <w:spacing w:after="0" w:line="240" w:lineRule="auto"/>
+        <w:jc w:val="center"/>
+        <w:rPr>
+          <w:rFonts w:ascii="Times New Roman" w:eastAsia="Times New Roman" w:hAnsi="Times New Roman" w:cs="Times New Roman"/>
+          <w:sz w:val="24"/>
+          <w:szCs w:val="24"/>
+        </w:rPr>
+      </w:pPr>
+      <w:r>
+        <w:rPr>
+          <w:rFonts w:ascii="Arial" w:eastAsia="Times New Roman" w:hAnsi="Arial" w:cs="Arial"/>
+          <w:b/>
+          <w:bCs/>
+          <w:color w:val="000000"/>
+          <w:sz w:val="23"/>
+          <w:szCs w:val="23"/>
+        </w:rPr>
+        <w:t>C++ Programming Project Proposal</w:t>
+      </w:r>
+    </w:p>
+    <w:p>
+      <w:pPr>
+        <w:spacing w:after="0" w:line="240" w:lineRule="auto"/>
+        <w:rPr>
+          <w:rFonts w:ascii="Times New Roman" w:eastAsia="Times New Roman" w:hAnsi="Times New Roman" w:cs="Times New Roman"/>
+          <w:sz w:val="24"/>
+          <w:szCs w:val="24"/>
+        </w:rPr>
+      </w:pPr>
+      <w:r>
+        <w:rPr>
+          <w:rFonts w:ascii="Times New Roman" w:eastAsia="Times New Roman" w:hAnsi="Times New Roman" w:cs="Times New Roman"/>
+          <w:sz w:val="24"/>
+          <w:szCs w:val="24"/>
+        </w:rPr>
+        <w:br/>
+      </w:r>
+    </w:p>
+    <w:p>
+      <w:pPr>
+        <w:spacing w:after="0" w:line="240" w:lineRule="auto"/>
+        <w:jc w:val="center"/>
+        <w:rPr>
+          <w:rFonts w:ascii="Courier New" w:eastAsia="Times New Roman" w:hAnsi="Courier New" w:cs="Courier New"/>
+          <w:b/>
+          <w:bCs/>
+          <w:color w:val="000000"/>
+          <w:sz w:val="18"/>
+          <w:szCs w:val="18"/>
+        </w:rPr>
+      </w:pPr>
+      <w:r>
+        <w:rPr>
+          <w:rFonts w:ascii="Courier New" w:eastAsia="Times New Roman" w:hAnsi="Courier New" w:cs="Courier New"/>
+          <w:b/>
+          <w:bCs/>
+          <w:color w:val="000000"/>
+          <w:sz w:val="18"/>
+          <w:szCs w:val="18"/>
+        </w:rPr>
+        <w:t> \|/</w:t>
+      </w:r>
+      <w:r>
+        <w:rPr>
+          <w:rFonts w:ascii="Courier New" w:eastAsia="Times New Roman" w:hAnsi="Courier New" w:cs="Courier New"/>
+          <w:b/>
+          <w:bCs/>
+          <w:color w:val="000000"/>
+          <w:sz w:val="18"/>
+          <w:szCs w:val="18"/>
+        </w:rPr>
+        <w:br/>
+        <w:t>         .-*-         </w:t>
+      </w:r>
+      <w:r>
+        <w:rPr>
+          <w:rFonts w:ascii="Courier New" w:eastAsia="Times New Roman" w:hAnsi="Courier New" w:cs="Courier New"/>
+          <w:b/>
+          <w:bCs/>
+          <w:color w:val="000000"/>
+          <w:sz w:val="18"/>
+          <w:szCs w:val="18"/>
+        </w:rPr>
+        <w:br/>
+        <w:t>        / /|\         </w:t>
+      </w:r>
+      <w:r>
+        <w:rPr>
+          <w:rFonts w:ascii="Courier New" w:eastAsia="Times New Roman" w:hAnsi="Courier New" w:cs="Courier New"/>
+          <w:b/>
+          <w:bCs/>
+          <w:color w:val="000000"/>
+          <w:sz w:val="18"/>
+          <w:szCs w:val="18"/>
+        </w:rPr>
+        <w:br/>
+      </w:r>
+      <w:r>
+        <w:rPr>
+          <w:rFonts w:ascii="Courier New" w:eastAsia="Times New Roman" w:hAnsi="Courier New" w:cs="Courier New"/>
+          <w:b/>
+          <w:bCs/>
+          <w:color w:val="000000"/>
+          <w:sz w:val="18"/>
+          <w:szCs w:val="18"/>
+        </w:rPr>
+        <w:t xml:space="preserve">    </w:t>
+      </w:r>
+      <w:r>
+        <w:rPr>
+          <w:rFonts w:ascii="Courier New" w:eastAsia="Times New Roman" w:hAnsi="Courier New" w:cs="Courier New"/>
+          <w:b/>
+          <w:bCs/>
+          <w:color w:val="000000"/>
+          <w:sz w:val="18"/>
+          <w:szCs w:val="18"/>
+        </w:rPr>
+        <w:t>  _L_            </w:t>
+      </w:r>
+      <w:r>
+        <w:rPr>
+          <w:rFonts w:ascii="Courier New" w:eastAsia="Times New Roman" w:hAnsi="Courier New" w:cs="Courier New"/>
+          <w:b/>
+          <w:bCs/>
+          <w:color w:val="000000"/>
+          <w:sz w:val="18"/>
+          <w:szCs w:val="18"/>
+        </w:rPr>
+        <w:br/>
+      </w:r>
+      <w:r>
+        <w:rPr>
+          <w:rFonts w:ascii="Courier New" w:eastAsia="Times New Roman" w:hAnsi="Courier New" w:cs="Courier New"/>
+          <w:b/>
+          <w:bCs/>
+          <w:color w:val="000000"/>
+          <w:sz w:val="18"/>
+          <w:szCs w:val="18"/>
+        </w:rPr>
+        <w:t xml:space="preserve">    ,"   ".          </w:t>
+      </w:r>
+    </w:p>
+    <w:p>
+      <w:pPr>
+        <w:spacing w:after="0" w:line="240" w:lineRule="auto"/>
+        <w:jc w:val="center"/>
+        <w:rPr>
+          <w:rFonts w:ascii="Times New Roman" w:eastAsia="Times New Roman" w:hAnsi="Times New Roman" w:cs="Times New Roman"/>
+          <w:sz w:val="24"/>
+          <w:szCs w:val="24"/>
+        </w:rPr>
+      </w:pPr>
+      <w:r>
+        <w:rPr>
+          <w:rFonts w:ascii="Courier New" w:eastAsia="Times New Roman" w:hAnsi="Courier New" w:cs="Courier New"/>
+          <w:b/>
+          <w:bCs/>
+          <w:color w:val="000000"/>
+          <w:sz w:val="18"/>
+          <w:szCs w:val="18"/>
+        </w:rPr>
+        <w:t xml:space="preserve">(\ </w:t>
+      </w:r>
+      <w:proofErr w:type="gramStart"/>
+      <w:r>
+        <w:rPr>
+          <w:rFonts w:ascii="Courier New" w:eastAsia="Times New Roman" w:hAnsi="Courier New" w:cs="Courier New"/>
+          <w:b/>
+          <w:bCs/>
+          <w:color w:val="000000"/>
+          <w:sz w:val="18"/>
+          <w:szCs w:val="18"/>
+        </w:rPr>
+        <w:t>/  O</w:t>
+      </w:r>
+      <w:proofErr w:type="gramEnd"/>
+      <w:r>
+        <w:rPr>
+          <w:rFonts w:ascii="Courier New" w:eastAsia="Times New Roman" w:hAnsi="Courier New" w:cs="Courier New"/>
+          <w:b/>
+          <w:bCs/>
+          <w:color w:val="000000"/>
+          <w:sz w:val="18"/>
+          <w:szCs w:val="18"/>
+        </w:rPr>
+        <w:t xml:space="preserve"> </w:t>
+      </w:r>
+      <w:proofErr w:type="spellStart"/>
+      <w:r>
+        <w:rPr>
+          <w:rFonts w:ascii="Courier New" w:eastAsia="Times New Roman" w:hAnsi="Courier New" w:cs="Courier New"/>
+          <w:b/>
+          <w:bCs/>
+          <w:color w:val="000000"/>
+          <w:sz w:val="18"/>
+          <w:szCs w:val="18"/>
+        </w:rPr>
+        <w:t>O</w:t>
+      </w:r>
+      <w:proofErr w:type="spellEnd"/>
+      <w:r>
+        <w:rPr>
+          <w:rFonts w:ascii="Courier New" w:eastAsia="Times New Roman" w:hAnsi="Courier New" w:cs="Courier New"/>
+          <w:b/>
+          <w:bCs/>
+          <w:color w:val="000000"/>
+          <w:sz w:val="18"/>
+          <w:szCs w:val="18"/>
+        </w:rPr>
+        <w:t xml:space="preserve">  \ /)      </w:t>
+      </w:r>
+      <w:r>
+        <w:rPr>
+          <w:rFonts w:ascii="Courier New" w:eastAsia="Times New Roman" w:hAnsi="Courier New" w:cs="Courier New"/>
+          <w:b/>
+          <w:bCs/>
+          <w:color w:val="000000"/>
+          <w:sz w:val="18"/>
+          <w:szCs w:val="18"/>
+        </w:rPr>
+        <w:br/>
+      </w:r>
+      <w:r>
+        <w:rPr>
+          <w:rFonts w:ascii="Courier New" w:eastAsia="Times New Roman" w:hAnsi="Courier New" w:cs="Courier New"/>
+          <w:b/>
+          <w:bCs/>
+          <w:color w:val="000000"/>
+          <w:sz w:val="18"/>
+          <w:szCs w:val="18"/>
+        </w:rPr>
+        <w:t xml:space="preserve"> </w:t>
+      </w:r>
+      <w:r>
+        <w:rPr>
+          <w:rFonts w:ascii="Courier New" w:eastAsia="Times New Roman" w:hAnsi="Courier New" w:cs="Courier New"/>
+          <w:b/>
+          <w:bCs/>
+          <w:color w:val="000000"/>
+          <w:sz w:val="18"/>
+          <w:szCs w:val="18"/>
+        </w:rPr>
+        <w:t>\|    _    |/       </w:t>
+      </w:r>
+      <w:r>
+        <w:rPr>
+          <w:rFonts w:ascii="Courier New" w:eastAsia="Times New Roman" w:hAnsi="Courier New" w:cs="Courier New"/>
+          <w:b/>
+          <w:bCs/>
+          <w:color w:val="000000"/>
+          <w:sz w:val="18"/>
+          <w:szCs w:val="18"/>
+        </w:rPr>
+        <w:br/>
+      </w:r>
+      <w:r>
+        <w:rPr>
+          <w:rFonts w:ascii="Courier New" w:eastAsia="Times New Roman" w:hAnsi="Courier New" w:cs="Courier New"/>
+          <w:b/>
+          <w:bCs/>
+          <w:color w:val="000000"/>
+          <w:sz w:val="18"/>
+          <w:szCs w:val="18"/>
+        </w:rPr>
+        <w:t xml:space="preserve"> </w:t>
+      </w:r>
+      <w:r>
+        <w:rPr>
+          <w:rFonts w:ascii="Courier New" w:eastAsia="Times New Roman" w:hAnsi="Courier New" w:cs="Courier New"/>
+          <w:b/>
+          <w:bCs/>
+          <w:color w:val="000000"/>
+          <w:sz w:val="18"/>
+          <w:szCs w:val="18"/>
+        </w:rPr>
+        <w:t>  \  (_)  /         </w:t>
+      </w:r>
+      <w:r>
+        <w:rPr>
+          <w:rFonts w:ascii="Courier New" w:eastAsia="Times New Roman" w:hAnsi="Courier New" w:cs="Courier New"/>
+          <w:b/>
+          <w:bCs/>
+          <w:color w:val="000000"/>
+          <w:sz w:val="18"/>
+          <w:szCs w:val="18"/>
+        </w:rPr>
+        <w:br/>
+      </w:r>
+      <w:bookmarkStart w:id="0" w:name="_GoBack"/>
+      <w:bookmarkEnd w:id="0"/>
+      <w:r>
+        <w:rPr>
+          <w:rFonts w:ascii="Courier New" w:eastAsia="Times New Roman" w:hAnsi="Courier New" w:cs="Courier New"/>
+          <w:b/>
+          <w:bCs/>
+          <w:color w:val="000000"/>
+          <w:sz w:val="18"/>
+          <w:szCs w:val="18"/>
+        </w:rPr>
+        <w:t>  _/.___,\_         </w:t>
+      </w:r>
+      <w:r>
+        <w:rPr>
+          <w:rFonts w:ascii="Courier New" w:eastAsia="Times New Roman" w:hAnsi="Courier New" w:cs="Courier New"/>
+          <w:b/>
+          <w:bCs/>
+          <w:color w:val="000000"/>
+          <w:sz w:val="18"/>
+          <w:szCs w:val="18"/>
+        </w:rPr>
+        <w:br/>
+        <w:t>  (_/     \_)         </w:t>
+      </w:r>
+      <w:r>
+        <w:rPr>
+          <w:rFonts w:ascii="Courier New" w:eastAsia="Times New Roman" w:hAnsi="Courier New" w:cs="Courier New"/>
+          <w:b/>
+          <w:bCs/>
+          <w:color w:val="000000"/>
+          <w:sz w:val="18"/>
+          <w:szCs w:val="18"/>
+        </w:rPr>
+        <w:br/>
+      </w:r>
+    </w:p>
+    <w:p>
+      <w:pPr>
+        <w:spacing w:after="0" w:line="240" w:lineRule="auto"/>
+        <w:rPr>
+          <w:rFonts w:ascii="Times New Roman" w:eastAsia="Times New Roman" w:hAnsi="Times New Roman" w:cs="Times New Roman"/>
+          <w:sz w:val="24"/>
+          <w:szCs w:val="24"/>
+        </w:rPr>
+      </w:pPr>
+      <w:r>
+        <w:rPr>
+          <w:rFonts w:ascii="Times New Roman" w:eastAsia="Times New Roman" w:hAnsi="Times New Roman" w:cs="Times New Roman"/>
+          <w:sz w:val="24"/>
+          <w:szCs w:val="24"/>
+        </w:rPr>
+        <w:br/>
+      </w:r>
+    </w:p>
+    <w:p>
+      <w:pPr>
+        <w:spacing w:after="0" w:line="240" w:lineRule="auto"/>
+        <w:jc w:val="center"/>
+        <w:rPr>
+          <w:rFonts w:ascii="Times New Roman" w:eastAsia="Times New Roman" w:hAnsi="Times New Roman" w:cs="Times New Roman"/>
+          <w:sz w:val="24"/>
+          <w:szCs w:val="24"/>
+        </w:rPr>
+      </w:pPr>
+      <w:proofErr w:type="spellStart"/>
+      <w:r>
+        <w:rPr>
+          <w:rFonts w:ascii="Arial" w:eastAsia="Times New Roman" w:hAnsi="Arial" w:cs="Arial"/>
+          <w:b/>
+          <w:bCs/>
+          <w:color w:val="000000"/>
+          <w:sz w:val="36"/>
+          <w:szCs w:val="36"/>
+        </w:rPr>
+        <w:t>Soulsweeper</w:t>
+      </w:r>
+      <w:proofErr w:type="spellEnd"/>
+    </w:p>
+    <w:p>
+      <w:pPr>
+        <w:spacing w:after="0" w:line="240" w:lineRule="auto"/>
+        <w:jc w:val="center"/>
+        <w:rPr>
+          <w:rFonts w:ascii="Times New Roman" w:eastAsia="Times New Roman" w:hAnsi="Times New Roman" w:cs="Times New Roman"/>
+          <w:sz w:val="24"/>
+          <w:szCs w:val="24"/>
+        </w:rPr>
+      </w:pPr>
+      <w:r>
+        <w:rPr>
+          <w:rFonts w:ascii="Arial" w:eastAsia="Times New Roman" w:hAnsi="Arial" w:cs="Arial"/>
+          <w:b/>
+          <w:bCs/>
+          <w:color w:val="000000"/>
+          <w:sz w:val="20"/>
+          <w:szCs w:val="20"/>
+        </w:rPr>
+        <w:t>(Console-based Minesweeper)</w:t>
+      </w:r>
+    </w:p>
+    <w:p>
+      <w:pPr>
+        <w:spacing w:after="0" w:line="240" w:lineRule="auto"/>
+        <w:rPr>
+          <w:rFonts w:ascii="Times New Roman" w:eastAsia="Times New Roman" w:hAnsi="Times New Roman" w:cs="Times New Roman"/>
+          <w:sz w:val="24"/>
+          <w:szCs w:val="24"/>
+        </w:rPr>
+      </w:pPr>
+      <w:r>
+        <w:rPr>
+          <w:rFonts w:ascii="Times New Roman" w:eastAsia="Times New Roman" w:hAnsi="Times New Roman" w:cs="Times New Roman"/>
+          <w:sz w:val="24"/>
+          <w:szCs w:val="24"/>
+        </w:rPr>
+        <w:br/>
+      </w:r>
+    </w:p>
+    <w:p>
+      <w:pPr>
+        <w:spacing w:after="0" w:line="240" w:lineRule="auto"/>
+        <w:jc w:val="center"/>
+        <w:rPr>
+          <w:rFonts w:ascii="Times New Roman" w:eastAsia="Times New Roman" w:hAnsi="Times New Roman" w:cs="Times New Roman"/>
+          <w:sz w:val="24"/>
+          <w:szCs w:val="24"/>
+        </w:rPr>
+      </w:pPr>
+      <w:r>
+        <w:rPr>
+          <w:rFonts w:ascii="Arial" w:eastAsia="Times New Roman" w:hAnsi="Arial" w:cs="Arial"/>
+          <w:i/>
+          <w:iCs/>
+          <w:color w:val="000000"/>
+          <w:sz w:val="23"/>
+          <w:szCs w:val="23"/>
+        </w:rPr>
+        <w:t xml:space="preserve">Connie Lu, </w:t>
+      </w:r>
+      <w:proofErr w:type="spellStart"/>
+      <w:r>
+        <w:rPr>
+          <w:rFonts w:ascii="Arial" w:eastAsia="Times New Roman" w:hAnsi="Arial" w:cs="Arial"/>
+          <w:i/>
+          <w:iCs/>
+          <w:color w:val="000000"/>
+          <w:sz w:val="23"/>
+          <w:szCs w:val="23"/>
+        </w:rPr>
+        <w:t>Lanya</w:t>
+      </w:r>
+      <w:proofErr w:type="spellEnd"/>
+      <w:r>
+        <w:rPr>
+          <w:rFonts w:ascii="Arial" w:eastAsia="Times New Roman" w:hAnsi="Arial" w:cs="Arial"/>
+          <w:i/>
+          <w:iCs/>
+          <w:color w:val="000000"/>
+          <w:sz w:val="23"/>
+          <w:szCs w:val="23"/>
+        </w:rPr>
+        <w:t xml:space="preserve"> Butler, and Craig Disselkoen</w:t>
+      </w:r>
+    </w:p>
+    <w:p>
+      <w:pPr>
+        <w:spacing w:after="0" w:line="240" w:lineRule="auto"/>
+        <w:rPr>
+          <w:rFonts w:ascii="Times New Roman" w:eastAsia="Times New Roman" w:hAnsi="Times New Roman" w:cs="Times New Roman"/>
+          <w:sz w:val="24"/>
+          <w:szCs w:val="24"/>
+        </w:rPr>
+      </w:pPr>
+      <w:r>
+        <w:rPr>
+          <w:rFonts w:ascii="Times New Roman" w:eastAsia="Times New Roman" w:hAnsi="Times New Roman" w:cs="Times New Roman"/>
+          <w:sz w:val="24"/>
+          <w:szCs w:val="24"/>
+        </w:rPr>
+        <w:br/>
+      </w:r>
+    </w:p>
+    <w:p>
+      <w:pPr>
+        <w:spacing w:after="0" w:line="240" w:lineRule="auto"/>
+        <w:rPr>
+          <w:rFonts w:ascii="Times New Roman" w:eastAsia="Times New Roman" w:hAnsi="Times New Roman" w:cs="Times New Roman"/>
+          <w:sz w:val="24"/>
+          <w:szCs w:val="24"/>
+        </w:rPr>
+      </w:pPr>
+      <w:r>
+        <w:rPr>
+          <w:rFonts w:ascii="Arial" w:eastAsia="Times New Roman" w:hAnsi="Arial" w:cs="Arial"/>
+          <w:color w:val="000000"/>
+          <w:sz w:val="23"/>
+          <w:szCs w:val="23"/>
+        </w:rPr>
+        <w:t>These are the features that we have in mind:</w:t>
+      </w:r>
+    </w:p>
+    <w:p>
+      <w:pPr>
+        <w:spacing w:after="0" w:line="240" w:lineRule="auto"/>
+        <w:rPr>
+          <w:rFonts w:ascii="Times New Roman" w:eastAsia="Times New Roman" w:hAnsi="Times New Roman" w:cs="Times New Roman"/>
+          <w:sz w:val="24"/>
+          <w:szCs w:val="24"/>
+        </w:rPr>
+      </w:pPr>
+      <w:r>
+        <w:rPr>
+          <w:rFonts w:ascii="Arial" w:eastAsia="Times New Roman" w:hAnsi="Arial" w:cs="Arial"/>
+          <w:color w:val="000000"/>
+          <w:sz w:val="23"/>
+          <w:szCs w:val="23"/>
+        </w:rPr>
+        <w:t>-</w:t>
+      </w:r>
+      <w:r>
+        <w:rPr>
+          <w:rFonts w:ascii="Arial" w:eastAsia="Times New Roman" w:hAnsi="Arial" w:cs="Arial"/>
+          <w:color w:val="000000"/>
+          <w:sz w:val="14"/>
+          <w:szCs w:val="14"/>
+        </w:rPr>
+        <w:t xml:space="preserve">          </w:t>
+      </w:r>
+      <w:r>
+        <w:rPr>
+          <w:rFonts w:ascii="Arial" w:eastAsia="Times New Roman" w:hAnsi="Arial" w:cs="Arial"/>
+          <w:color w:val="000000"/>
+          <w:sz w:val="23"/>
+          <w:szCs w:val="23"/>
+        </w:rPr>
+        <w:t>Fully functional game using console I/O</w:t>
+      </w:r>
+    </w:p>
+    <w:p>
+      <w:pPr>
+        <w:spacing w:after="0" w:line="240" w:lineRule="auto"/>
+        <w:rPr>
+          <w:rFonts w:ascii="Times New Roman" w:eastAsia="Times New Roman" w:hAnsi="Times New Roman" w:cs="Times New Roman"/>
+          <w:sz w:val="24"/>
+          <w:szCs w:val="24"/>
+        </w:rPr>
+      </w:pPr>
+      <w:r>
+        <w:rPr>
+          <w:rFonts w:ascii="Arial" w:eastAsia="Times New Roman" w:hAnsi="Arial" w:cs="Arial"/>
+          <w:color w:val="000000"/>
+          <w:sz w:val="23"/>
+          <w:szCs w:val="23"/>
+        </w:rPr>
+        <w:t>-</w:t>
+      </w:r>
+      <w:r>
+        <w:rPr>
+          <w:rFonts w:ascii="Arial" w:eastAsia="Times New Roman" w:hAnsi="Arial" w:cs="Arial"/>
+          <w:color w:val="000000"/>
+          <w:sz w:val="14"/>
+          <w:szCs w:val="14"/>
+        </w:rPr>
+        <w:t xml:space="preserve">          </w:t>
+      </w:r>
+      <w:r>
+        <w:rPr>
+          <w:rFonts w:ascii="Arial" w:eastAsia="Times New Roman" w:hAnsi="Arial" w:cs="Arial"/>
+          <w:color w:val="000000"/>
+          <w:sz w:val="23"/>
+          <w:szCs w:val="23"/>
+        </w:rPr>
+        <w:t>Timer which displays the total time elapsed when the game finishes</w:t>
+      </w:r>
+    </w:p>
+    <w:p>
+      <w:pPr>
+        <w:spacing w:after="0" w:line="240" w:lineRule="auto"/>
+        <w:rPr>
+          <w:rFonts w:ascii="Times New Roman" w:eastAsia="Times New Roman" w:hAnsi="Times New Roman" w:cs="Times New Roman"/>
+          <w:sz w:val="24"/>
+          <w:szCs w:val="24"/>
+        </w:rPr>
+      </w:pPr>
+      <w:r>
+        <w:rPr>
+          <w:rFonts w:ascii="Arial" w:eastAsia="Times New Roman" w:hAnsi="Arial" w:cs="Arial"/>
+          <w:color w:val="000000"/>
+          <w:sz w:val="23"/>
+          <w:szCs w:val="23"/>
+        </w:rPr>
+        <w:t>-</w:t>
+      </w:r>
+      <w:r>
+        <w:rPr>
+          <w:rFonts w:ascii="Arial" w:eastAsia="Times New Roman" w:hAnsi="Arial" w:cs="Arial"/>
+          <w:color w:val="000000"/>
+          <w:sz w:val="14"/>
+          <w:szCs w:val="14"/>
+        </w:rPr>
+        <w:t xml:space="preserve">          </w:t>
+      </w:r>
+      <w:r>
+        <w:rPr>
+          <w:rFonts w:ascii="Arial" w:eastAsia="Times New Roman" w:hAnsi="Arial" w:cs="Arial"/>
+          <w:color w:val="000000"/>
+          <w:sz w:val="23"/>
+          <w:szCs w:val="23"/>
+        </w:rPr>
         <w:t>Display of the count of how many mines remaining</w:t>
       </w:r>
     </w:p>
     <w:p>
       <w:pPr>
-        <w:pStyle w:val="ListParagraph"/>
-        <w:numPr>
-          <w:ilvl w:val="0"/>
-          <w:numId w:val="2"/>
-        </w:numPr>
-      </w:pPr>
-      <w:r>
-        <w:t>Variable-sized fields and number of mines</w:t>
-      </w:r>
-    </w:p>
-    <w:p>
-      <w:r>
-        <w:t>We’re thinking that this is how we’re going to divide out the work</w:t>
-      </w:r>
-      <w:r>
-        <w:t>:</w:t>
-      </w:r>
-    </w:p>
-    <w:p>
-      <w:r>
+        <w:spacing w:after="0" w:line="240" w:lineRule="auto"/>
+        <w:rPr>
+          <w:rFonts w:ascii="Times New Roman" w:eastAsia="Times New Roman" w:hAnsi="Times New Roman" w:cs="Times New Roman"/>
+          <w:sz w:val="24"/>
+          <w:szCs w:val="24"/>
+        </w:rPr>
+      </w:pPr>
+      <w:r>
+        <w:rPr>
+          <w:rFonts w:ascii="Arial" w:eastAsia="Times New Roman" w:hAnsi="Arial" w:cs="Arial"/>
+          <w:color w:val="000000"/>
+          <w:sz w:val="23"/>
+          <w:szCs w:val="23"/>
+        </w:rPr>
+        <w:t>-</w:t>
+      </w:r>
+      <w:r>
+        <w:rPr>
+          <w:rFonts w:ascii="Arial" w:eastAsia="Times New Roman" w:hAnsi="Arial" w:cs="Arial"/>
+          <w:color w:val="000000"/>
+          <w:sz w:val="14"/>
+          <w:szCs w:val="14"/>
+        </w:rPr>
+        <w:t xml:space="preserve">          </w:t>
+      </w:r>
+      <w:r>
+        <w:rPr>
+          <w:rFonts w:ascii="Arial" w:eastAsia="Times New Roman" w:hAnsi="Arial" w:cs="Arial"/>
+          <w:color w:val="000000"/>
+          <w:sz w:val="23"/>
+          <w:szCs w:val="23"/>
+        </w:rPr>
+        <w:t>Variable-sized minefields and number of mines</w:t>
+      </w:r>
+    </w:p>
+    <w:p>
+      <w:pPr>
+        <w:spacing w:after="0" w:line="240" w:lineRule="auto"/>
+        <w:rPr>
+          <w:rFonts w:ascii="Times New Roman" w:eastAsia="Times New Roman" w:hAnsi="Times New Roman" w:cs="Times New Roman"/>
+          <w:sz w:val="24"/>
+          <w:szCs w:val="24"/>
+        </w:rPr>
+      </w:pPr>
+      <w:r>
+        <w:rPr>
+          <w:rFonts w:ascii="Times New Roman" w:eastAsia="Times New Roman" w:hAnsi="Times New Roman" w:cs="Times New Roman"/>
+          <w:sz w:val="24"/>
+          <w:szCs w:val="24"/>
+        </w:rPr>
+        <w:br/>
+      </w:r>
+    </w:p>
+    <w:p>
+      <w:pPr>
+        <w:spacing w:after="0" w:line="240" w:lineRule="auto"/>
+        <w:rPr>
+          <w:rFonts w:ascii="Times New Roman" w:eastAsia="Times New Roman" w:hAnsi="Times New Roman" w:cs="Times New Roman"/>
+          <w:sz w:val="24"/>
+          <w:szCs w:val="24"/>
+        </w:rPr>
+      </w:pPr>
+      <w:r>
+        <w:rPr>
+          <w:rFonts w:ascii="Arial" w:eastAsia="Times New Roman" w:hAnsi="Arial" w:cs="Arial"/>
+          <w:color w:val="000000"/>
+          <w:sz w:val="23"/>
+          <w:szCs w:val="23"/>
+        </w:rPr>
+        <w:t>This is how we are going to divide up the work:</w:t>
+      </w:r>
+    </w:p>
+    <w:p>
+      <w:pPr>
+        <w:spacing w:after="0" w:line="240" w:lineRule="auto"/>
+        <w:ind w:firstLine="720"/>
+        <w:rPr>
+          <w:rFonts w:ascii="Times New Roman" w:eastAsia="Times New Roman" w:hAnsi="Times New Roman" w:cs="Times New Roman"/>
+          <w:sz w:val="24"/>
+          <w:szCs w:val="24"/>
+        </w:rPr>
+      </w:pPr>
+      <w:proofErr w:type="spellStart"/>
+      <w:r>
+        <w:rPr>
+          <w:rFonts w:ascii="Arial" w:eastAsia="Times New Roman" w:hAnsi="Arial" w:cs="Arial"/>
+          <w:color w:val="000000"/>
+          <w:sz w:val="23"/>
+          <w:szCs w:val="23"/>
+        </w:rPr>
+        <w:t>Lanya</w:t>
+      </w:r>
+      <w:proofErr w:type="spellEnd"/>
+      <w:r>
+        <w:rPr>
+          <w:rFonts w:ascii="Arial" w:eastAsia="Times New Roman" w:hAnsi="Arial" w:cs="Arial"/>
+          <w:color w:val="000000"/>
+          <w:sz w:val="23"/>
+          <w:szCs w:val="23"/>
+        </w:rPr>
+        <w:t xml:space="preserve">: Main function, timer, win conditions, command line input </w:t>
+      </w:r>
+    </w:p>
+    <w:p>
+      <w:pPr>
+        <w:spacing w:after="0" w:line="240" w:lineRule="auto"/>
+        <w:rPr>
+          <w:rFonts w:ascii="Times New Roman" w:eastAsia="Times New Roman" w:hAnsi="Times New Roman" w:cs="Times New Roman"/>
+          <w:sz w:val="24"/>
+          <w:szCs w:val="24"/>
+        </w:rPr>
+      </w:pPr>
+      <w:r>
+        <w:rPr>
+          <w:rFonts w:ascii="Arial" w:eastAsia="Times New Roman" w:hAnsi="Arial" w:cs="Arial"/>
+          <w:color w:val="000000"/>
+          <w:sz w:val="23"/>
+          <w:szCs w:val="23"/>
+        </w:rPr>
+        <w:t>           Craig: Cell class and its subclasses (mines and numbers)</w:t>
+      </w:r>
+    </w:p>
+    <w:p>
+      <w:pPr>
+        <w:spacing w:after="0" w:line="240" w:lineRule="auto"/>
+        <w:ind w:left="720"/>
+        <w:rPr>
+          <w:rFonts w:ascii="Times New Roman" w:eastAsia="Times New Roman" w:hAnsi="Times New Roman" w:cs="Times New Roman"/>
+          <w:sz w:val="24"/>
+          <w:szCs w:val="24"/>
+        </w:rPr>
+      </w:pPr>
+      <w:r>
+        <w:rPr>
+          <w:rFonts w:ascii="Arial" w:eastAsia="Times New Roman" w:hAnsi="Arial" w:cs="Arial"/>
+          <w:color w:val="000000"/>
+          <w:sz w:val="23"/>
+          <w:szCs w:val="23"/>
+        </w:rPr>
+        <w:t>Connie: Grid class</w:t>
+      </w:r>
+    </w:p>
+    <w:p>
+      <w:pPr>
+        <w:spacing w:after="0" w:line="240" w:lineRule="auto"/>
+        <w:rPr>
+          <w:rFonts w:ascii="Times New Roman" w:eastAsia="Times New Roman" w:hAnsi="Times New Roman" w:cs="Times New Roman"/>
+          <w:sz w:val="24"/>
+          <w:szCs w:val="24"/>
+        </w:rPr>
+      </w:pPr>
+      <w:r>
+        <w:rPr>
+          <w:rFonts w:ascii="Times New Roman" w:eastAsia="Times New Roman" w:hAnsi="Times New Roman" w:cs="Times New Roman"/>
+          <w:sz w:val="24"/>
+          <w:szCs w:val="24"/>
+        </w:rPr>
+        <w:br/>
+      </w:r>
+    </w:p>
+    <w:p>
+      <w:pPr>
+        <w:spacing w:after="0" w:line="240" w:lineRule="auto"/>
+        <w:rPr>
+          <w:rFonts w:ascii="Times New Roman" w:eastAsia="Times New Roman" w:hAnsi="Times New Roman" w:cs="Times New Roman"/>
+          <w:sz w:val="24"/>
+          <w:szCs w:val="24"/>
+        </w:rPr>
+      </w:pPr>
+      <w:r>
+        <w:rPr>
+          <w:rFonts w:ascii="Arial" w:eastAsia="Times New Roman" w:hAnsi="Arial" w:cs="Arial"/>
+          <w:color w:val="000000"/>
+          <w:sz w:val="23"/>
+          <w:szCs w:val="23"/>
+        </w:rPr>
+        <w:t>This is our approximate projected schedule:</w:t>
+      </w:r>
+    </w:p>
+    <w:p>
+      <w:pPr>
+        <w:spacing w:after="0" w:line="240" w:lineRule="auto"/>
+        <w:rPr>
+          <w:rFonts w:ascii="Times New Roman" w:eastAsia="Times New Roman" w:hAnsi="Times New Roman" w:cs="Times New Roman"/>
+          <w:sz w:val="24"/>
+          <w:szCs w:val="24"/>
+        </w:rPr>
+      </w:pPr>
+      <w:r>
+        <w:rPr>
+          <w:rFonts w:ascii="Arial" w:eastAsia="Times New Roman" w:hAnsi="Arial" w:cs="Arial"/>
+          <w:color w:val="000000"/>
+          <w:sz w:val="23"/>
+          <w:szCs w:val="23"/>
+        </w:rPr>
+        <w:t>-</w:t>
+      </w:r>
+      <w:r>
+        <w:rPr>
+          <w:rFonts w:ascii="Arial" w:eastAsia="Times New Roman" w:hAnsi="Arial" w:cs="Arial"/>
+          <w:color w:val="000000"/>
+          <w:sz w:val="14"/>
+          <w:szCs w:val="14"/>
+        </w:rPr>
+        <w:t xml:space="preserve">          </w:t>
+      </w:r>
+      <w:r>
+        <w:rPr>
+          <w:rFonts w:ascii="Arial" w:eastAsia="Times New Roman" w:hAnsi="Arial" w:cs="Arial"/>
+          <w:color w:val="000000"/>
+          <w:sz w:val="23"/>
+          <w:szCs w:val="23"/>
+        </w:rPr>
+        <w:t>By Wednesday morning:</w:t>
+      </w:r>
+    </w:p>
+    <w:p>
+      <w:pPr>
+        <w:spacing w:after="0" w:line="240" w:lineRule="auto"/>
+        <w:rPr>
+          <w:rFonts w:ascii="Times New Roman" w:eastAsia="Times New Roman" w:hAnsi="Times New Roman" w:cs="Times New Roman"/>
+          <w:sz w:val="24"/>
+          <w:szCs w:val="24"/>
+        </w:rPr>
+      </w:pPr>
+      <w:r>
+        <w:rPr>
+          <w:rFonts w:ascii="Arial" w:eastAsia="Times New Roman" w:hAnsi="Arial" w:cs="Arial"/>
+          <w:color w:val="000000"/>
+          <w:sz w:val="23"/>
+          <w:szCs w:val="23"/>
+        </w:rPr>
         <w:tab/>
+        <w:t>- Project proposal</w:t>
+      </w:r>
+    </w:p>
+    <w:p>
+      <w:pPr>
+        <w:spacing w:after="0" w:line="240" w:lineRule="auto"/>
+        <w:rPr>
+          <w:rFonts w:ascii="Times New Roman" w:eastAsia="Times New Roman" w:hAnsi="Times New Roman" w:cs="Times New Roman"/>
+          <w:sz w:val="24"/>
+          <w:szCs w:val="24"/>
+        </w:rPr>
+      </w:pPr>
+      <w:r>
+        <w:rPr>
+          <w:rFonts w:ascii="Arial" w:eastAsia="Times New Roman" w:hAnsi="Arial" w:cs="Arial"/>
+          <w:color w:val="000000"/>
+          <w:sz w:val="23"/>
+          <w:szCs w:val="23"/>
+        </w:rPr>
+        <w:tab/>
+      </w:r>
+      <w:proofErr w:type="gramStart"/>
+      <w:r>
+        <w:rPr>
+          <w:rFonts w:ascii="Arial" w:eastAsia="Times New Roman" w:hAnsi="Arial" w:cs="Arial"/>
+          <w:color w:val="000000"/>
+          <w:sz w:val="23"/>
+          <w:szCs w:val="23"/>
+        </w:rPr>
+        <w:t xml:space="preserve">- </w:t>
       </w:r>
       <w:proofErr w:type="spellStart"/>
       <w:r>
-        <w:t>Lanya</w:t>
-      </w:r>
-      <w:proofErr w:type="spellEnd"/>
-      <w:r>
-        <w:t>:</w:t>
-      </w:r>
-      <w:r>
-        <w:t xml:space="preserve"> GUI – including buttons, timer, flag count</w:t>
-      </w:r>
-      <w:r>
-        <w:t>, dialogs (selecting grid size / number of mines; won / lost dialogs)</w:t>
-      </w:r>
-    </w:p>
-    <w:p>
-      <w:r>
-        <w:tab/>
-        <w:t>Craig:</w:t>
-      </w:r>
-      <w:r>
-        <w:t xml:space="preserve"> </w:t>
-      </w:r>
-      <w:r>
-        <w:t xml:space="preserve">Algorithm to </w:t>
-      </w:r>
-      <w:r>
-        <w:t>determine what to expose when blank is clicked</w:t>
-      </w:r>
-      <w:r>
-        <w:t>; check for win conditions</w:t>
-      </w:r>
-    </w:p>
-    <w:p>
-      <w:r>
-        <w:tab/>
-        <w:t>Connie:</w:t>
-      </w:r>
-      <w:r>
-        <w:t xml:space="preserve"> </w:t>
-      </w:r>
-      <w:r>
-        <w:t>Algorithms to generate minefield</w:t>
-      </w:r>
-    </w:p>
-    <w:p>
-      <w:r>
-        <w:t>This is our approximate projected schedule:</w:t>
-      </w:r>
-    </w:p>
-    <w:p>
-      <w:pPr>
-        <w:pStyle w:val="ListParagraph"/>
-        <w:numPr>
-          <w:ilvl w:val="0"/>
-          <w:numId w:val="2"/>
-        </w:numPr>
-      </w:pPr>
-      <w:r>
-        <w:t>By Wednesday morning:</w:t>
-      </w:r>
-    </w:p>
-    <w:p>
-      <w:pPr>
-        <w:pStyle w:val="ListParagraph"/>
-        <w:numPr>
-          <w:ilvl w:val="1"/>
-          <w:numId w:val="2"/>
-        </w:numPr>
-      </w:pPr>
-      <w:r>
-        <w:t>Project proposal</w:t>
-      </w:r>
-    </w:p>
-    <w:p>
-      <w:pPr>
-        <w:pStyle w:val="ListParagraph"/>
-        <w:numPr>
-          <w:ilvl w:val="1"/>
-          <w:numId w:val="2"/>
-        </w:numPr>
-      </w:pPr>
-      <w:r>
-        <w:t>1-slide presentation to class</w:t>
-      </w:r>
-    </w:p>
-    <w:p>
-      <w:pPr>
-        <w:pStyle w:val="ListParagraph"/>
-        <w:numPr>
-          <w:ilvl w:val="0"/>
-          <w:numId w:val="2"/>
-        </w:numPr>
-      </w:pPr>
-      <w:r>
-        <w:t>By Thursday morning:</w:t>
-      </w:r>
-    </w:p>
-    <w:p>
-      <w:pPr>
-        <w:pStyle w:val="ListParagraph"/>
-        <w:numPr>
-          <w:ilvl w:val="1"/>
-          <w:numId w:val="2"/>
-        </w:numPr>
-      </w:pPr>
-      <w:proofErr w:type="spellStart"/>
-      <w:r>
-        <w:t>Lanya</w:t>
-      </w:r>
-      <w:proofErr w:type="spellEnd"/>
-      <w:r>
-        <w:t>: Static set-up. Everything is visible even if not working.</w:t>
-      </w:r>
-    </w:p>
-    <w:p>
-      <w:pPr>
-        <w:pStyle w:val="ListParagraph"/>
-        <w:numPr>
-          <w:ilvl w:val="1"/>
-          <w:numId w:val="2"/>
-        </w:numPr>
-      </w:pPr>
-      <w:r>
-        <w:t>Craig: win conditions algorithm</w:t>
-      </w:r>
-    </w:p>
-    <w:p>
-      <w:pPr>
-        <w:pStyle w:val="ListParagraph"/>
-        <w:numPr>
-          <w:ilvl w:val="1"/>
-          <w:numId w:val="2"/>
-        </w:numPr>
-      </w:pPr>
-      <w:r>
-        <w:t>Connie: Mines placed</w:t>
-      </w:r>
-    </w:p>
-    <w:p>
-      <w:pPr>
-        <w:pStyle w:val="ListParagraph"/>
-        <w:numPr>
-          <w:ilvl w:val="0"/>
-          <w:numId w:val="2"/>
-        </w:numPr>
-      </w:pPr>
-      <w:r>
-        <w:t>By Friday morning:</w:t>
-      </w:r>
-    </w:p>
-    <w:p>
-      <w:pPr>
-        <w:pStyle w:val="ListParagraph"/>
-        <w:numPr>
-          <w:ilvl w:val="1"/>
-          <w:numId w:val="2"/>
-        </w:numPr>
-      </w:pPr>
-      <w:proofErr w:type="spellStart"/>
-      <w:r>
-        <w:t>Lanya</w:t>
-      </w:r>
-      <w:proofErr w:type="spellEnd"/>
-      <w:r>
-        <w:t>: Button clicks working</w:t>
-      </w:r>
-    </w:p>
-    <w:p>
-      <w:pPr>
-        <w:pStyle w:val="ListParagraph"/>
-        <w:numPr>
-          <w:ilvl w:val="1"/>
-          <w:numId w:val="2"/>
-        </w:numPr>
-      </w:pPr>
-      <w:r>
-        <w:t>Craig: blank-clicked algorithm</w:t>
-      </w:r>
-    </w:p>
-    <w:p>
-      <w:pPr>
-        <w:pStyle w:val="ListParagraph"/>
-        <w:numPr>
-          <w:ilvl w:val="1"/>
-          <w:numId w:val="2"/>
-        </w:numPr>
-      </w:pPr>
-      <w:r>
-        <w:t>Connie: Numbers calculated</w:t>
-      </w:r>
-    </w:p>
-    <w:p>
-      <w:pPr>
-        <w:pStyle w:val="ListParagraph"/>
-        <w:numPr>
-          <w:ilvl w:val="0"/>
-          <w:numId w:val="2"/>
-        </w:numPr>
-      </w:pPr>
-      <w:r>
-        <w:t>By Saturday morning:</w:t>
-      </w:r>
-    </w:p>
-    <w:p>
-      <w:pPr>
-        <w:pStyle w:val="ListParagraph"/>
-        <w:numPr>
-          <w:ilvl w:val="1"/>
-          <w:numId w:val="2"/>
-        </w:numPr>
-      </w:pPr>
-      <w:proofErr w:type="spellStart"/>
-      <w:r>
-        <w:t>Lanya</w:t>
-      </w:r>
-      <w:proofErr w:type="spellEnd"/>
-      <w:r>
-        <w:t>: Everything else – timer works, flag count display works, dialog</w:t>
-      </w:r>
-    </w:p>
-    <w:p>
-      <w:pPr>
-        <w:pStyle w:val="ListParagraph"/>
-        <w:numPr>
-          <w:ilvl w:val="1"/>
-          <w:numId w:val="2"/>
-        </w:numPr>
-      </w:pPr>
-      <w:r>
-        <w:t xml:space="preserve">Craig: help </w:t>
-      </w:r>
-      <w:proofErr w:type="spellStart"/>
-      <w:r>
-        <w:t>Lanya</w:t>
-      </w:r>
-      <w:proofErr w:type="spellEnd"/>
-      <w:r>
-        <w:t xml:space="preserve"> if </w:t>
-      </w:r>
-      <w:proofErr w:type="spellStart"/>
-      <w:proofErr w:type="gramStart"/>
-      <w:r>
-        <w:t>nec</w:t>
+        <w:rPr>
+          <w:rFonts w:ascii="Arial" w:eastAsia="Times New Roman" w:hAnsi="Arial" w:cs="Arial"/>
+          <w:color w:val="000000"/>
+          <w:sz w:val="23"/>
+          <w:szCs w:val="23"/>
+        </w:rPr>
+        <w:t>Powerpoint</w:t>
       </w:r>
       <w:proofErr w:type="spellEnd"/>
       <w:proofErr w:type="gramEnd"/>
       <w:r>
-        <w:t>.</w:t>
-      </w:r>
-    </w:p>
-    <w:p>
-      <w:pPr>
-        <w:pStyle w:val="ListParagraph"/>
-        <w:numPr>
-          <w:ilvl w:val="1"/>
-          <w:numId w:val="2"/>
-        </w:numPr>
-      </w:pPr>
-      <w:r>
-        <w:t xml:space="preserve">Connie: help </w:t>
-      </w:r>
-      <w:proofErr w:type="spellStart"/>
-      <w:r>
-        <w:t>Lanya</w:t>
-      </w:r>
-      <w:proofErr w:type="spellEnd"/>
-      <w:r>
-        <w:t xml:space="preserve"> if </w:t>
-      </w:r>
-      <w:proofErr w:type="spellStart"/>
-      <w:proofErr w:type="gramStart"/>
-      <w:r>
-        <w:t>nec</w:t>
-      </w:r>
-      <w:proofErr w:type="spellEnd"/>
-      <w:proofErr w:type="gramEnd"/>
-      <w:r>
-        <w:t>.</w:t>
-      </w:r>
-    </w:p>
-    <w:p>
-      <w:pPr>
-        <w:pStyle w:val="ListParagraph"/>
-        <w:numPr>
-          <w:ilvl w:val="0"/>
-          <w:numId w:val="2"/>
-        </w:numPr>
-      </w:pPr>
-      <w:r>
+        <w:rPr>
+          <w:rFonts w:ascii="Arial" w:eastAsia="Times New Roman" w:hAnsi="Arial" w:cs="Arial"/>
+          <w:color w:val="000000"/>
+          <w:sz w:val="23"/>
+          <w:szCs w:val="23"/>
+        </w:rPr>
+        <w:t xml:space="preserve"> slide</w:t>
+      </w:r>
+    </w:p>
+    <w:p>
+      <w:pPr>
+        <w:spacing w:after="0" w:line="240" w:lineRule="auto"/>
+        <w:rPr>
+          <w:rFonts w:ascii="Times New Roman" w:eastAsia="Times New Roman" w:hAnsi="Times New Roman" w:cs="Times New Roman"/>
+          <w:sz w:val="24"/>
+          <w:szCs w:val="24"/>
+        </w:rPr>
+      </w:pPr>
+      <w:r>
+        <w:rPr>
+          <w:rFonts w:ascii="Arial" w:eastAsia="Times New Roman" w:hAnsi="Arial" w:cs="Arial"/>
+          <w:color w:val="000000"/>
+          <w:sz w:val="23"/>
+          <w:szCs w:val="23"/>
+        </w:rPr>
+        <w:t>-</w:t>
+      </w:r>
+      <w:r>
+        <w:rPr>
+          <w:rFonts w:ascii="Arial" w:eastAsia="Times New Roman" w:hAnsi="Arial" w:cs="Arial"/>
+          <w:color w:val="000000"/>
+          <w:sz w:val="14"/>
+          <w:szCs w:val="14"/>
+        </w:rPr>
+        <w:t xml:space="preserve">          </w:t>
+      </w:r>
+      <w:r>
+        <w:rPr>
+          <w:rFonts w:ascii="Arial" w:eastAsia="Times New Roman" w:hAnsi="Arial" w:cs="Arial"/>
+          <w:color w:val="000000"/>
+          <w:sz w:val="23"/>
+          <w:szCs w:val="23"/>
+        </w:rPr>
+        <w:t>By Thursday morning:</w:t>
+      </w:r>
+    </w:p>
+    <w:p>
+      <w:pPr>
+        <w:spacing w:after="0" w:line="240" w:lineRule="auto"/>
+        <w:ind w:firstLine="720"/>
+        <w:rPr>
+          <w:rFonts w:ascii="Times New Roman" w:eastAsia="Times New Roman" w:hAnsi="Times New Roman" w:cs="Times New Roman"/>
+          <w:sz w:val="24"/>
+          <w:szCs w:val="24"/>
+        </w:rPr>
+      </w:pPr>
+      <w:r>
+        <w:rPr>
+          <w:rFonts w:ascii="Arial" w:eastAsia="Times New Roman" w:hAnsi="Arial" w:cs="Arial"/>
+          <w:color w:val="000000"/>
+          <w:sz w:val="23"/>
+          <w:szCs w:val="23"/>
+        </w:rPr>
+        <w:t>- Dancing and fairies and rainbows</w:t>
+      </w:r>
+    </w:p>
+    <w:p>
+      <w:pPr>
+        <w:spacing w:after="0" w:line="240" w:lineRule="auto"/>
+        <w:rPr>
+          <w:rFonts w:ascii="Times New Roman" w:eastAsia="Times New Roman" w:hAnsi="Times New Roman" w:cs="Times New Roman"/>
+          <w:sz w:val="24"/>
+          <w:szCs w:val="24"/>
+        </w:rPr>
+      </w:pPr>
+      <w:r>
+        <w:rPr>
+          <w:rFonts w:ascii="Arial" w:eastAsia="Times New Roman" w:hAnsi="Arial" w:cs="Arial"/>
+          <w:color w:val="000000"/>
+          <w:sz w:val="23"/>
+          <w:szCs w:val="23"/>
+        </w:rPr>
+        <w:t>-</w:t>
+      </w:r>
+      <w:r>
+        <w:rPr>
+          <w:rFonts w:ascii="Arial" w:eastAsia="Times New Roman" w:hAnsi="Arial" w:cs="Arial"/>
+          <w:color w:val="000000"/>
+          <w:sz w:val="14"/>
+          <w:szCs w:val="14"/>
+        </w:rPr>
+        <w:t xml:space="preserve">          </w:t>
+      </w:r>
+      <w:r>
+        <w:rPr>
+          <w:rFonts w:ascii="Arial" w:eastAsia="Times New Roman" w:hAnsi="Arial" w:cs="Arial"/>
+          <w:color w:val="000000"/>
+          <w:sz w:val="23"/>
+          <w:szCs w:val="23"/>
+        </w:rPr>
+        <w:t>By Friday morning:</w:t>
+      </w:r>
+    </w:p>
+    <w:p>
+      <w:pPr>
+        <w:spacing w:after="0" w:line="240" w:lineRule="auto"/>
+        <w:ind w:firstLine="720"/>
+        <w:rPr>
+          <w:rFonts w:ascii="Times New Roman" w:eastAsia="Times New Roman" w:hAnsi="Times New Roman" w:cs="Times New Roman"/>
+          <w:sz w:val="24"/>
+          <w:szCs w:val="24"/>
+        </w:rPr>
+      </w:pPr>
+      <w:r>
+        <w:rPr>
+          <w:rFonts w:ascii="Arial" w:eastAsia="Times New Roman" w:hAnsi="Arial" w:cs="Arial"/>
+          <w:color w:val="000000"/>
+          <w:sz w:val="23"/>
+          <w:szCs w:val="23"/>
+        </w:rPr>
+        <w:t>- Program able to play</w:t>
+      </w:r>
+    </w:p>
+    <w:p>
+      <w:pPr>
+        <w:spacing w:after="0" w:line="240" w:lineRule="auto"/>
+        <w:rPr>
+          <w:rFonts w:ascii="Times New Roman" w:eastAsia="Times New Roman" w:hAnsi="Times New Roman" w:cs="Times New Roman"/>
+          <w:sz w:val="24"/>
+          <w:szCs w:val="24"/>
+        </w:rPr>
+      </w:pPr>
+      <w:r>
+        <w:rPr>
+          <w:rFonts w:ascii="Arial" w:eastAsia="Times New Roman" w:hAnsi="Arial" w:cs="Arial"/>
+          <w:color w:val="000000"/>
+          <w:sz w:val="23"/>
+          <w:szCs w:val="23"/>
+        </w:rPr>
+        <w:t>-</w:t>
+      </w:r>
+      <w:r>
+        <w:rPr>
+          <w:rFonts w:ascii="Arial" w:eastAsia="Times New Roman" w:hAnsi="Arial" w:cs="Arial"/>
+          <w:color w:val="000000"/>
+          <w:sz w:val="14"/>
+          <w:szCs w:val="14"/>
+        </w:rPr>
+        <w:t xml:space="preserve">          </w:t>
+      </w:r>
+      <w:r>
+        <w:rPr>
+          <w:rFonts w:ascii="Arial" w:eastAsia="Times New Roman" w:hAnsi="Arial" w:cs="Arial"/>
+          <w:color w:val="000000"/>
+          <w:sz w:val="23"/>
+          <w:szCs w:val="23"/>
+        </w:rPr>
+        <w:t>By Saturday morning:</w:t>
+      </w:r>
+    </w:p>
+    <w:p>
+      <w:pPr>
+        <w:spacing w:after="0" w:line="240" w:lineRule="auto"/>
+        <w:ind w:firstLine="720"/>
+        <w:rPr>
+          <w:rFonts w:ascii="Times New Roman" w:eastAsia="Times New Roman" w:hAnsi="Times New Roman" w:cs="Times New Roman"/>
+          <w:sz w:val="24"/>
+          <w:szCs w:val="24"/>
+        </w:rPr>
+      </w:pPr>
+      <w:r>
+        <w:rPr>
+          <w:rFonts w:ascii="Arial" w:eastAsia="Times New Roman" w:hAnsi="Arial" w:cs="Arial"/>
+          <w:color w:val="000000"/>
+          <w:sz w:val="23"/>
+          <w:szCs w:val="23"/>
+        </w:rPr>
+        <w:t xml:space="preserve">- Debugging! </w:t>
+      </w:r>
+    </w:p>
+    <w:p>
+      <w:pPr>
+        <w:spacing w:after="0" w:line="240" w:lineRule="auto"/>
+        <w:rPr>
+          <w:rFonts w:ascii="Times New Roman" w:eastAsia="Times New Roman" w:hAnsi="Times New Roman" w:cs="Times New Roman"/>
+          <w:sz w:val="24"/>
+          <w:szCs w:val="24"/>
+        </w:rPr>
+      </w:pPr>
+      <w:r>
+        <w:rPr>
+          <w:rFonts w:ascii="Arial" w:eastAsia="Times New Roman" w:hAnsi="Arial" w:cs="Arial"/>
+          <w:color w:val="000000"/>
+          <w:sz w:val="23"/>
+          <w:szCs w:val="23"/>
+        </w:rPr>
+        <w:t>-</w:t>
+      </w:r>
+      <w:r>
+        <w:rPr>
+          <w:rFonts w:ascii="Arial" w:eastAsia="Times New Roman" w:hAnsi="Arial" w:cs="Arial"/>
+          <w:color w:val="000000"/>
+          <w:sz w:val="14"/>
+          <w:szCs w:val="14"/>
+        </w:rPr>
+        <w:t xml:space="preserve">          </w:t>
+      </w:r>
+      <w:r>
+        <w:rPr>
+          <w:rFonts w:ascii="Arial" w:eastAsia="Times New Roman" w:hAnsi="Arial" w:cs="Arial"/>
+          <w:color w:val="000000"/>
+          <w:sz w:val="23"/>
+          <w:szCs w:val="23"/>
+        </w:rPr>
         <w:t>By Monday morning:</w:t>
       </w:r>
     </w:p>
     <w:p>
       <w:pPr>
-        <w:pStyle w:val="ListParagraph"/>
-        <w:numPr>
-          <w:ilvl w:val="1"/>
-          <w:numId w:val="2"/>
-        </w:numPr>
-      </w:pPr>
-      <w:r>
-        <w:t>Ready to present, any unf</w:t>
-      </w:r>
-      <w:bookmarkStart w:id="0" w:name="_GoBack"/>
-      <w:bookmarkEnd w:id="0"/>
-      <w:r>
-        <w:t>oreseen bugs/issues dealt with</w:t>
+        <w:ind w:firstLine="720"/>
+      </w:pPr>
+      <w:r>
+        <w:rPr>
+          <w:rFonts w:ascii="Arial" w:eastAsia="Times New Roman" w:hAnsi="Arial" w:cs="Arial"/>
+          <w:color w:val="000000"/>
+          <w:sz w:val="23"/>
+          <w:szCs w:val="23"/>
+        </w:rPr>
+        <w:t>- Ready to present, any unforeseen bugs/issues dealt with</w:t>
       </w:r>
     </w:p>
     <w:sectPr>
@@ -825,6 +1580,27 @@
       <w:contextualSpacing/>
     </w:pPr>
   </w:style>
+  <w:style w:type="paragraph" w:styleId="NormalWeb">
+    <w:name w:val="Normal (Web)"/>
+    <w:basedOn w:val="Normal"/>
+    <w:uiPriority w:val="99"/>
+    <w:semiHidden/>
+    <w:unhideWhenUsed/>
+    <w:rsid w:val="00CD6EE8"/>
+    <w:pPr>
+      <w:spacing w:before="100" w:beforeAutospacing="1" w:after="100" w:afterAutospacing="1" w:line="240" w:lineRule="auto"/>
+    </w:pPr>
+    <w:rPr>
+      <w:rFonts w:ascii="Times New Roman" w:eastAsia="Times New Roman" w:hAnsi="Times New Roman" w:cs="Times New Roman"/>
+      <w:sz w:val="24"/>
+      <w:szCs w:val="24"/>
+    </w:rPr>
+  </w:style>
+  <w:style w:type="character" w:customStyle="1" w:styleId="apple-tab-span">
+    <w:name w:val="apple-tab-span"/>
+    <w:basedOn w:val="DefaultParagraphFont"/>
+    <w:rsid w:val="00CD6EE8"/>
+  </w:style>
 </w:styles>
 </file>
 
@@ -1025,6 +1801,27 @@
       <w:ind w:left="720"/>
       <w:contextualSpacing/>
     </w:pPr>
+  </w:style>
+  <w:style w:type="paragraph" w:styleId="NormalWeb">
+    <w:name w:val="Normal (Web)"/>
+    <w:basedOn w:val="Normal"/>
+    <w:uiPriority w:val="99"/>
+    <w:semiHidden/>
+    <w:unhideWhenUsed/>
+    <w:rsid w:val="00CD6EE8"/>
+    <w:pPr>
+      <w:spacing w:before="100" w:beforeAutospacing="1" w:after="100" w:afterAutospacing="1" w:line="240" w:lineRule="auto"/>
+    </w:pPr>
+    <w:rPr>
+      <w:rFonts w:ascii="Times New Roman" w:eastAsia="Times New Roman" w:hAnsi="Times New Roman" w:cs="Times New Roman"/>
+      <w:sz w:val="24"/>
+      <w:szCs w:val="24"/>
+    </w:rPr>
+  </w:style>
+  <w:style w:type="character" w:customStyle="1" w:styleId="apple-tab-span">
+    <w:name w:val="apple-tab-span"/>
+    <w:basedOn w:val="DefaultParagraphFont"/>
+    <w:rsid w:val="00CD6EE8"/>
   </w:style>
 </w:styles>
 </file>

</xml_diff>

<commit_message>
changed spelling of 'SoleSweeper
</commit_message>
<xml_diff>
--- a/Project proposal.docx
+++ b/Project proposal.docx
@@ -187,9 +187,8 @@
           <w:sz w:val="18"/>
           <w:szCs w:val="18"/>
         </w:rPr>
-        <w:t xml:space="preserve">(\ </w:t>
-      </w:r>
-      <w:proofErr w:type="gramStart"/>
+        <w:t>(\ /  O O  \ /)      </w:t>
+      </w:r>
       <w:r>
         <w:rPr>
           <w:rFonts w:ascii="Courier New" w:eastAsia="Times New Roman" w:hAnsi="Courier New" w:cs="Courier New"/>
@@ -199,9 +198,8 @@
           <w:sz w:val="18"/>
           <w:szCs w:val="18"/>
         </w:rPr>
-        <w:t>/  O</w:t>
-      </w:r>
-      <w:proofErr w:type="gramEnd"/>
+        <w:br/>
+      </w:r>
       <w:r>
         <w:rPr>
           <w:rFonts w:ascii="Courier New" w:eastAsia="Times New Roman" w:hAnsi="Courier New" w:cs="Courier New"/>
@@ -213,7 +211,6 @@
         </w:rPr>
         <w:t xml:space="preserve"> </w:t>
       </w:r>
-      <w:proofErr w:type="spellStart"/>
       <w:r>
         <w:rPr>
           <w:rFonts w:ascii="Courier New" w:eastAsia="Times New Roman" w:hAnsi="Courier New" w:cs="Courier New"/>
@@ -223,9 +220,8 @@
           <w:sz w:val="18"/>
           <w:szCs w:val="18"/>
         </w:rPr>
-        <w:t>O</w:t>
-      </w:r>
-      <w:proofErr w:type="spellEnd"/>
+        <w:t>\|    _    |/       </w:t>
+      </w:r>
       <w:r>
         <w:rPr>
           <w:rFonts w:ascii="Courier New" w:eastAsia="Times New Roman" w:hAnsi="Courier New" w:cs="Courier New"/>
@@ -235,7 +231,7 @@
           <w:sz w:val="18"/>
           <w:szCs w:val="18"/>
         </w:rPr>
-        <w:t xml:space="preserve">  \ /)      </w:t>
+        <w:br/>
       </w:r>
       <w:r>
         <w:rPr>
@@ -246,7 +242,7 @@
           <w:sz w:val="18"/>
           <w:szCs w:val="18"/>
         </w:rPr>
-        <w:br/>
+        <w:t xml:space="preserve"> </w:t>
       </w:r>
       <w:r>
         <w:rPr>
@@ -257,7 +253,7 @@
           <w:sz w:val="18"/>
           <w:szCs w:val="18"/>
         </w:rPr>
-        <w:t xml:space="preserve"> </w:t>
+        <w:t>  \  (_)  /         </w:t>
       </w:r>
       <w:r>
         <w:rPr>
@@ -268,7 +264,8 @@
           <w:sz w:val="18"/>
           <w:szCs w:val="18"/>
         </w:rPr>
-        <w:t>\|    _    |/       </w:t>
+        <w:br/>
+        <w:t>  _/.___,\_         </w:t>
       </w:r>
       <w:r>
         <w:rPr>
@@ -280,6 +277,7 @@
           <w:szCs w:val="18"/>
         </w:rPr>
         <w:br/>
+        <w:t>  (_/     \_)         </w:t>
       </w:r>
       <w:r>
         <w:rPr>
@@ -290,98 +288,63 @@
           <w:sz w:val="18"/>
           <w:szCs w:val="18"/>
         </w:rPr>
-        <w:t xml:space="preserve"> </w:t>
-      </w:r>
-      <w:r>
-        <w:rPr>
-          <w:rFonts w:ascii="Courier New" w:eastAsia="Times New Roman" w:hAnsi="Courier New" w:cs="Courier New"/>
-          <w:b/>
-          <w:bCs/>
-          <w:color w:val="000000"/>
-          <w:sz w:val="18"/>
-          <w:szCs w:val="18"/>
-        </w:rPr>
-        <w:t>  \  (_)  /         </w:t>
-      </w:r>
-      <w:r>
-        <w:rPr>
-          <w:rFonts w:ascii="Courier New" w:eastAsia="Times New Roman" w:hAnsi="Courier New" w:cs="Courier New"/>
-          <w:b/>
-          <w:bCs/>
-          <w:color w:val="000000"/>
-          <w:sz w:val="18"/>
-          <w:szCs w:val="18"/>
-        </w:rPr>
         <w:br/>
+      </w:r>
+    </w:p>
+    <w:p>
+      <w:pPr>
+        <w:spacing w:after="0" w:line="240" w:lineRule="auto"/>
+        <w:rPr>
+          <w:rFonts w:ascii="Times New Roman" w:eastAsia="Times New Roman" w:hAnsi="Times New Roman" w:cs="Times New Roman"/>
+          <w:sz w:val="24"/>
+          <w:szCs w:val="24"/>
+        </w:rPr>
+      </w:pPr>
+      <w:r>
+        <w:rPr>
+          <w:rFonts w:ascii="Times New Roman" w:eastAsia="Times New Roman" w:hAnsi="Times New Roman" w:cs="Times New Roman"/>
+          <w:sz w:val="24"/>
+          <w:szCs w:val="24"/>
+        </w:rPr>
+        <w:br/>
+      </w:r>
+    </w:p>
+    <w:p>
+      <w:pPr>
+        <w:spacing w:after="0" w:line="240" w:lineRule="auto"/>
+        <w:jc w:val="center"/>
+        <w:rPr>
+          <w:rFonts w:ascii="Times New Roman" w:eastAsia="Times New Roman" w:hAnsi="Times New Roman" w:cs="Times New Roman"/>
+          <w:sz w:val="24"/>
+          <w:szCs w:val="24"/>
+        </w:rPr>
+      </w:pPr>
+      <w:r>
+        <w:rPr>
+          <w:rFonts w:ascii="Arial" w:eastAsia="Times New Roman" w:hAnsi="Arial" w:cs="Arial"/>
+          <w:b/>
+          <w:bCs/>
+          <w:color w:val="000000"/>
+          <w:sz w:val="36"/>
+          <w:szCs w:val="36"/>
+        </w:rPr>
+        <w:t>‘Sole</w:t>
+      </w:r>
+      <w:r>
+        <w:rPr>
+          <w:rFonts w:ascii="Arial" w:eastAsia="Times New Roman" w:hAnsi="Arial" w:cs="Arial"/>
+          <w:b/>
+          <w:bCs/>
+          <w:color w:val="000000"/>
+          <w:sz w:val="36"/>
+          <w:szCs w:val="36"/>
+        </w:rPr>
+        <w:t>S</w:t>
       </w:r>
       <w:bookmarkStart w:id="0" w:name="_GoBack"/>
       <w:bookmarkEnd w:id="0"/>
       <w:r>
         <w:rPr>
-          <w:rFonts w:ascii="Courier New" w:eastAsia="Times New Roman" w:hAnsi="Courier New" w:cs="Courier New"/>
-          <w:b/>
-          <w:bCs/>
-          <w:color w:val="000000"/>
-          <w:sz w:val="18"/>
-          <w:szCs w:val="18"/>
-        </w:rPr>
-        <w:t>  _/.___,\_         </w:t>
-      </w:r>
-      <w:r>
-        <w:rPr>
-          <w:rFonts w:ascii="Courier New" w:eastAsia="Times New Roman" w:hAnsi="Courier New" w:cs="Courier New"/>
-          <w:b/>
-          <w:bCs/>
-          <w:color w:val="000000"/>
-          <w:sz w:val="18"/>
-          <w:szCs w:val="18"/>
-        </w:rPr>
-        <w:br/>
-        <w:t>  (_/     \_)         </w:t>
-      </w:r>
-      <w:r>
-        <w:rPr>
-          <w:rFonts w:ascii="Courier New" w:eastAsia="Times New Roman" w:hAnsi="Courier New" w:cs="Courier New"/>
-          <w:b/>
-          <w:bCs/>
-          <w:color w:val="000000"/>
-          <w:sz w:val="18"/>
-          <w:szCs w:val="18"/>
-        </w:rPr>
-        <w:br/>
-      </w:r>
-    </w:p>
-    <w:p>
-      <w:pPr>
-        <w:spacing w:after="0" w:line="240" w:lineRule="auto"/>
-        <w:rPr>
-          <w:rFonts w:ascii="Times New Roman" w:eastAsia="Times New Roman" w:hAnsi="Times New Roman" w:cs="Times New Roman"/>
-          <w:sz w:val="24"/>
-          <w:szCs w:val="24"/>
-        </w:rPr>
-      </w:pPr>
-      <w:r>
-        <w:rPr>
-          <w:rFonts w:ascii="Times New Roman" w:eastAsia="Times New Roman" w:hAnsi="Times New Roman" w:cs="Times New Roman"/>
-          <w:sz w:val="24"/>
-          <w:szCs w:val="24"/>
-        </w:rPr>
-        <w:br/>
-      </w:r>
-    </w:p>
-    <w:p>
-      <w:pPr>
-        <w:spacing w:after="0" w:line="240" w:lineRule="auto"/>
-        <w:jc w:val="center"/>
-        <w:rPr>
-          <w:rFonts w:ascii="Times New Roman" w:eastAsia="Times New Roman" w:hAnsi="Times New Roman" w:cs="Times New Roman"/>
-          <w:sz w:val="24"/>
-          <w:szCs w:val="24"/>
-        </w:rPr>
-      </w:pPr>
-      <w:proofErr w:type="spellStart"/>
-      <w:r>
-        <w:rPr>
           <w:rFonts w:ascii="Arial" w:eastAsia="Times New Roman" w:hAnsi="Arial" w:cs="Arial"/>
           <w:b/>
           <w:bCs/>
@@ -389,9 +352,8 @@
           <w:sz w:val="36"/>
           <w:szCs w:val="36"/>
         </w:rPr>
-        <w:t>Soulsweeper</w:t>
-      </w:r>
-      <w:proofErr w:type="spellEnd"/>
+        <w:t>weeper</w:t>
+      </w:r>
     </w:p>
     <w:p>
       <w:pPr>
@@ -452,31 +414,7 @@
           <w:sz w:val="23"/>
           <w:szCs w:val="23"/>
         </w:rPr>
-        <w:t xml:space="preserve">Connie Lu, </w:t>
-      </w:r>
-      <w:proofErr w:type="spellStart"/>
-      <w:r>
-        <w:rPr>
-          <w:rFonts w:ascii="Arial" w:eastAsia="Times New Roman" w:hAnsi="Arial" w:cs="Arial"/>
-          <w:i/>
-          <w:iCs/>
-          <w:color w:val="000000"/>
-          <w:sz w:val="23"/>
-          <w:szCs w:val="23"/>
-        </w:rPr>
-        <w:t>Lanya</w:t>
-      </w:r>
-      <w:proofErr w:type="spellEnd"/>
-      <w:r>
-        <w:rPr>
-          <w:rFonts w:ascii="Arial" w:eastAsia="Times New Roman" w:hAnsi="Arial" w:cs="Arial"/>
-          <w:i/>
-          <w:iCs/>
-          <w:color w:val="000000"/>
-          <w:sz w:val="23"/>
-          <w:szCs w:val="23"/>
-        </w:rPr>
-        <w:t xml:space="preserve"> Butler, and Craig Disselkoen</w:t>
+        <w:t>Connie Lu, Lanya Butler, and Craig Disselkoen</w:t>
       </w:r>
     </w:p>
     <w:p>
@@ -711,25 +649,14 @@
           <w:szCs w:val="24"/>
         </w:rPr>
       </w:pPr>
-      <w:proofErr w:type="spellStart"/>
-      <w:r>
-        <w:rPr>
-          <w:rFonts w:ascii="Arial" w:eastAsia="Times New Roman" w:hAnsi="Arial" w:cs="Arial"/>
-          <w:color w:val="000000"/>
-          <w:sz w:val="23"/>
-          <w:szCs w:val="23"/>
-        </w:rPr>
-        <w:t>Lanya</w:t>
-      </w:r>
-      <w:proofErr w:type="spellEnd"/>
-      <w:r>
-        <w:rPr>
-          <w:rFonts w:ascii="Arial" w:eastAsia="Times New Roman" w:hAnsi="Arial" w:cs="Arial"/>
-          <w:color w:val="000000"/>
-          <w:sz w:val="23"/>
-          <w:szCs w:val="23"/>
-        </w:rPr>
-        <w:t xml:space="preserve">: Main function, timer, win conditions, command line input </w:t>
+      <w:r>
+        <w:rPr>
+          <w:rFonts w:ascii="Arial" w:eastAsia="Times New Roman" w:hAnsi="Arial" w:cs="Arial"/>
+          <w:color w:val="000000"/>
+          <w:sz w:val="23"/>
+          <w:szCs w:val="23"/>
+        </w:rPr>
+        <w:t xml:space="preserve">Lanya: Main function, timer, win conditions, command line input </w:t>
       </w:r>
     </w:p>
     <w:p>
@@ -882,37 +809,7 @@
           <w:szCs w:val="23"/>
         </w:rPr>
         <w:tab/>
-      </w:r>
-      <w:proofErr w:type="gramStart"/>
-      <w:r>
-        <w:rPr>
-          <w:rFonts w:ascii="Arial" w:eastAsia="Times New Roman" w:hAnsi="Arial" w:cs="Arial"/>
-          <w:color w:val="000000"/>
-          <w:sz w:val="23"/>
-          <w:szCs w:val="23"/>
-        </w:rPr>
-        <w:t xml:space="preserve">- </w:t>
-      </w:r>
-      <w:proofErr w:type="spellStart"/>
-      <w:r>
-        <w:rPr>
-          <w:rFonts w:ascii="Arial" w:eastAsia="Times New Roman" w:hAnsi="Arial" w:cs="Arial"/>
-          <w:color w:val="000000"/>
-          <w:sz w:val="23"/>
-          <w:szCs w:val="23"/>
-        </w:rPr>
-        <w:t>Powerpoint</w:t>
-      </w:r>
-      <w:proofErr w:type="spellEnd"/>
-      <w:proofErr w:type="gramEnd"/>
-      <w:r>
-        <w:rPr>
-          <w:rFonts w:ascii="Arial" w:eastAsia="Times New Roman" w:hAnsi="Arial" w:cs="Arial"/>
-          <w:color w:val="000000"/>
-          <w:sz w:val="23"/>
-          <w:szCs w:val="23"/>
-        </w:rPr>
-        <w:t xml:space="preserve"> slide</w:t>
+        <w:t>- Powerpoint slide</w:t>
       </w:r>
     </w:p>
     <w:p>

</xml_diff>